<commit_message>
guardando los ultimos cambios
</commit_message>
<xml_diff>
--- a/CUADERNO_NOTAS.docx
+++ b/CUADERNO_NOTAS.docx
@@ -96,7 +96,35 @@
         <w:rPr>
           <w:rFonts w:ascii="Arial" w:hAnsi="Arial" w:cs="Arial"/>
         </w:rPr>
-        <w:t xml:space="preserve"> Recursos físicos como tal (teclado, pantalla, cpu, etc), todo lo tangible </w:t>
+        <w:t xml:space="preserve"> Recursos físicos como tal (teclado, pantalla, </w:t>
+      </w:r>
+      <w:proofErr w:type="spellStart"/>
+      <w:r>
+        <w:rPr>
+          <w:rFonts w:ascii="Arial" w:hAnsi="Arial" w:cs="Arial"/>
+        </w:rPr>
+        <w:t>cpu</w:t>
+      </w:r>
+      <w:proofErr w:type="spellEnd"/>
+      <w:r>
+        <w:rPr>
+          <w:rFonts w:ascii="Arial" w:hAnsi="Arial" w:cs="Arial"/>
+        </w:rPr>
+        <w:t xml:space="preserve">, </w:t>
+      </w:r>
+      <w:proofErr w:type="spellStart"/>
+      <w:r>
+        <w:rPr>
+          <w:rFonts w:ascii="Arial" w:hAnsi="Arial" w:cs="Arial"/>
+        </w:rPr>
+        <w:t>etc</w:t>
+      </w:r>
+      <w:proofErr w:type="spellEnd"/>
+      <w:r>
+        <w:rPr>
+          <w:rFonts w:ascii="Arial" w:hAnsi="Arial" w:cs="Arial"/>
+        </w:rPr>
+        <w:t xml:space="preserve">), todo lo tangible </w:t>
       </w:r>
     </w:p>
     <w:p>
@@ -193,13 +221,23 @@
         </w:rPr>
         <w:br/>
       </w:r>
+      <w:proofErr w:type="spellStart"/>
       <w:r>
         <w:rPr>
           <w:rFonts w:ascii="Arial" w:hAnsi="Arial" w:cs="Arial"/>
           <w:b/>
           <w:bCs/>
         </w:rPr>
-        <w:t>Shell:</w:t>
+        <w:t>Shell</w:t>
+      </w:r>
+      <w:proofErr w:type="spellEnd"/>
+      <w:r>
+        <w:rPr>
+          <w:rFonts w:ascii="Arial" w:hAnsi="Arial" w:cs="Arial"/>
+          <w:b/>
+          <w:bCs/>
+        </w:rPr>
+        <w:t>:</w:t>
       </w:r>
       <w:r>
         <w:rPr>
@@ -239,7 +277,21 @@
           <w:rFonts w:ascii="Arial" w:hAnsi="Arial" w:cs="Arial"/>
         </w:rPr>
         <w:br/>
-        <w:t>Terminal: presionar win+r y poner “cmd.exe” así ingresa a la terminal</w:t>
+        <w:t xml:space="preserve">Terminal: presionar </w:t>
+      </w:r>
+      <w:proofErr w:type="spellStart"/>
+      <w:r>
+        <w:rPr>
+          <w:rFonts w:ascii="Arial" w:hAnsi="Arial" w:cs="Arial"/>
+        </w:rPr>
+        <w:t>win+r</w:t>
+      </w:r>
+      <w:proofErr w:type="spellEnd"/>
+      <w:r>
+        <w:rPr>
+          <w:rFonts w:ascii="Arial" w:hAnsi="Arial" w:cs="Arial"/>
+        </w:rPr>
+        <w:t xml:space="preserve"> y poner “cmd.exe” así ingresa a la terminal</w:t>
       </w:r>
       <w:r>
         <w:rPr>
@@ -330,6 +382,7 @@
         </w:rPr>
         <w:t> </w:t>
       </w:r>
+      <w:proofErr w:type="spellStart"/>
       <w:r>
         <w:rPr>
           <w:rFonts w:ascii="Arial" w:hAnsi="Arial" w:cs="Arial"/>
@@ -340,7 +393,20 @@
           <w:szCs w:val="21"/>
           <w:shd w:val="clear" w:color="auto" w:fill="FFFFFF"/>
         </w:rPr>
-        <w:t>graphical user interface</w:t>
+        <w:t>graphical</w:t>
+      </w:r>
+      <w:proofErr w:type="spellEnd"/>
+      <w:r>
+        <w:rPr>
+          <w:rFonts w:ascii="Arial" w:hAnsi="Arial" w:cs="Arial"/>
+          <w:i/>
+          <w:iCs/>
+          <w:color w:val="202122"/>
+          <w:sz w:val="21"/>
+          <w:szCs w:val="21"/>
+          <w:shd w:val="clear" w:color="auto" w:fill="FFFFFF"/>
+        </w:rPr>
+        <w:t xml:space="preserve"> user interface</w:t>
       </w:r>
       <w:r>
         <w:rPr>
@@ -440,7 +506,29 @@
           <w:shd w:val="clear" w:color="auto" w:fill="FFFFFF"/>
         </w:rPr>
         <w:br/>
-        <w:t>COMANDOS: ¿ Que son y cuales existen?</w:t>
+        <w:t xml:space="preserve">COMANDOS: ¿ Que son y </w:t>
+      </w:r>
+      <w:proofErr w:type="spellStart"/>
+      <w:r>
+        <w:rPr>
+          <w:rFonts w:ascii="Arial" w:hAnsi="Arial" w:cs="Arial"/>
+          <w:color w:val="202122"/>
+          <w:sz w:val="21"/>
+          <w:szCs w:val="21"/>
+          <w:shd w:val="clear" w:color="auto" w:fill="FFFFFF"/>
+        </w:rPr>
+        <w:t>cuales</w:t>
+      </w:r>
+      <w:proofErr w:type="spellEnd"/>
+      <w:r>
+        <w:rPr>
+          <w:rFonts w:ascii="Arial" w:hAnsi="Arial" w:cs="Arial"/>
+          <w:color w:val="202122"/>
+          <w:sz w:val="21"/>
+          <w:szCs w:val="21"/>
+          <w:shd w:val="clear" w:color="auto" w:fill="FFFFFF"/>
+        </w:rPr>
+        <w:t xml:space="preserve"> existen?</w:t>
       </w:r>
       <w:r>
         <w:rPr>
@@ -539,7 +627,21 @@
         <w:rPr>
           <w:rFonts w:ascii="Arial" w:hAnsi="Arial" w:cs="Arial"/>
         </w:rPr>
-        <w:t xml:space="preserve">T- softward </w:t>
+        <w:t xml:space="preserve">T- </w:t>
+      </w:r>
+      <w:proofErr w:type="spellStart"/>
+      <w:r>
+        <w:rPr>
+          <w:rFonts w:ascii="Arial" w:hAnsi="Arial" w:cs="Arial"/>
+        </w:rPr>
+        <w:t>softward</w:t>
+      </w:r>
+      <w:proofErr w:type="spellEnd"/>
+      <w:r>
+        <w:rPr>
+          <w:rFonts w:ascii="Arial" w:hAnsi="Arial" w:cs="Arial"/>
+        </w:rPr>
+        <w:t xml:space="preserve"> </w:t>
       </w:r>
       <w:r>
         <w:rPr>
@@ -617,6 +719,7 @@
         </w:rPr>
         <w:t> </w:t>
       </w:r>
+      <w:proofErr w:type="spellStart"/>
       <w:r>
         <w:rPr>
           <w:rFonts w:ascii="var(--ps-secondary-font)" w:eastAsia="Times New Roman" w:hAnsi="var(--ps-secondary-font)" w:cs="Times New Roman"/>
@@ -627,7 +730,20 @@
           <w:szCs w:val="24"/>
           <w:lang w:eastAsia="es-CO"/>
         </w:rPr>
-        <w:t>commits:</w:t>
+        <w:t>commits</w:t>
+      </w:r>
+      <w:proofErr w:type="spellEnd"/>
+      <w:r>
+        <w:rPr>
+          <w:rFonts w:ascii="var(--ps-secondary-font)" w:eastAsia="Times New Roman" w:hAnsi="var(--ps-secondary-font)" w:cs="Times New Roman"/>
+          <w:b/>
+          <w:bCs/>
+          <w:color w:val="000000"/>
+          <w:sz w:val="24"/>
+          <w:szCs w:val="24"/>
+          <w:lang w:eastAsia="es-CO"/>
+        </w:rPr>
+        <w:t>:</w:t>
       </w:r>
       <w:r>
         <w:rPr>
@@ -637,7 +753,29 @@
           <w:szCs w:val="24"/>
           <w:lang w:eastAsia="es-CO"/>
         </w:rPr>
-        <w:t> son los paquetes que nos van a permitir ir haciendo un seguimiento de los cambios que vamos realizando, dado que cada uno de ellos tiene una timestamp, o fecha de creación, y un autor.</w:t>
+        <w:t xml:space="preserve"> son los paquetes que nos van a permitir ir haciendo un seguimiento de los cambios que vamos realizando, dado que cada uno de ellos tiene una </w:t>
+      </w:r>
+      <w:proofErr w:type="spellStart"/>
+      <w:r>
+        <w:rPr>
+          <w:rFonts w:ascii="var(--ps-secondary-font)" w:eastAsia="Times New Roman" w:hAnsi="var(--ps-secondary-font)" w:cs="Times New Roman"/>
+          <w:color w:val="000000"/>
+          <w:sz w:val="24"/>
+          <w:szCs w:val="24"/>
+          <w:lang w:eastAsia="es-CO"/>
+        </w:rPr>
+        <w:t>timestamp</w:t>
+      </w:r>
+      <w:proofErr w:type="spellEnd"/>
+      <w:r>
+        <w:rPr>
+          <w:rFonts w:ascii="var(--ps-secondary-font)" w:eastAsia="Times New Roman" w:hAnsi="var(--ps-secondary-font)" w:cs="Times New Roman"/>
+          <w:color w:val="000000"/>
+          <w:sz w:val="24"/>
+          <w:szCs w:val="24"/>
+          <w:lang w:eastAsia="es-CO"/>
+        </w:rPr>
+        <w:t>, o fecha de creación, y un autor.</w:t>
       </w:r>
     </w:p>
     <w:p>
@@ -659,6 +797,7 @@
         </w:rPr>
         <w:t>Los </w:t>
       </w:r>
+      <w:proofErr w:type="spellStart"/>
       <w:r>
         <w:rPr>
           <w:rFonts w:ascii="var(--ps-secondary-font)" w:eastAsia="Times New Roman" w:hAnsi="var(--ps-secondary-font)" w:cs="Times New Roman"/>
@@ -670,6 +809,7 @@
         </w:rPr>
         <w:t>commits</w:t>
       </w:r>
+      <w:proofErr w:type="spellEnd"/>
       <w:r>
         <w:rPr>
           <w:rFonts w:ascii="var(--ps-secondary-font)" w:eastAsia="Times New Roman" w:hAnsi="var(--ps-secondary-font)" w:cs="Times New Roman"/>
@@ -779,20 +919,55 @@
           <w:rFonts w:ascii="Arial" w:hAnsi="Arial" w:cs="Arial"/>
         </w:rPr>
         <w:br/>
-        <w:t>rm- R .git</w:t>
-      </w:r>
-      <w:r>
-        <w:rPr>
-          <w:rFonts w:ascii="Arial" w:hAnsi="Arial" w:cs="Arial"/>
-        </w:rPr>
-        <w:br/>
-      </w:r>
-      <w:r>
-        <w:rPr>
-          <w:rFonts w:ascii="Arial" w:hAnsi="Arial" w:cs="Arial"/>
-        </w:rPr>
-        <w:br/>
-        <w:t>1. Doc sin seguimiento</w:t>
+      </w:r>
+      <w:proofErr w:type="spellStart"/>
+      <w:r>
+        <w:rPr>
+          <w:rFonts w:ascii="Arial" w:hAnsi="Arial" w:cs="Arial"/>
+        </w:rPr>
+        <w:t>rm</w:t>
+      </w:r>
+      <w:proofErr w:type="spellEnd"/>
+      <w:r>
+        <w:rPr>
+          <w:rFonts w:ascii="Arial" w:hAnsi="Arial" w:cs="Arial"/>
+        </w:rPr>
+        <w:t>- R .</w:t>
+      </w:r>
+      <w:proofErr w:type="spellStart"/>
+      <w:r>
+        <w:rPr>
+          <w:rFonts w:ascii="Arial" w:hAnsi="Arial" w:cs="Arial"/>
+        </w:rPr>
+        <w:t>git</w:t>
+      </w:r>
+      <w:proofErr w:type="spellEnd"/>
+      <w:r>
+        <w:rPr>
+          <w:rFonts w:ascii="Arial" w:hAnsi="Arial" w:cs="Arial"/>
+        </w:rPr>
+        <w:br/>
+      </w:r>
+      <w:r>
+        <w:rPr>
+          <w:rFonts w:ascii="Arial" w:hAnsi="Arial" w:cs="Arial"/>
+        </w:rPr>
+        <w:br/>
+        <w:t xml:space="preserve">1. </w:t>
+      </w:r>
+      <w:proofErr w:type="spellStart"/>
+      <w:r>
+        <w:rPr>
+          <w:rFonts w:ascii="Arial" w:hAnsi="Arial" w:cs="Arial"/>
+        </w:rPr>
+        <w:t>Doc</w:t>
+      </w:r>
+      <w:proofErr w:type="spellEnd"/>
+      <w:r>
+        <w:rPr>
+          <w:rFonts w:ascii="Arial" w:hAnsi="Arial" w:cs="Arial"/>
+        </w:rPr>
+        <w:t xml:space="preserve"> sin seguimiento</w:t>
       </w:r>
       <w:r>
         <w:rPr>
@@ -817,26 +992,167 @@
         <w:rPr>
           <w:rFonts w:ascii="Arial" w:hAnsi="Arial" w:cs="Arial"/>
         </w:rPr>
-        <w:t xml:space="preserve">3. Area de confirmación </w:t>
-      </w:r>
-      <w:r>
-        <w:rPr>
-          <w:rFonts w:ascii="Arial" w:hAnsi="Arial" w:cs="Arial"/>
-        </w:rPr>
-        <w:br/>
-      </w:r>
-      <w:r>
-        <w:rPr>
-          <w:rFonts w:ascii="Arial" w:hAnsi="Arial" w:cs="Arial"/>
-        </w:rPr>
-        <w:br/>
-        <w:t>git commit -m “creación de archivo</w:t>
+        <w:t xml:space="preserve">3. </w:t>
+      </w:r>
+      <w:proofErr w:type="spellStart"/>
+      <w:r>
+        <w:rPr>
+          <w:rFonts w:ascii="Arial" w:hAnsi="Arial" w:cs="Arial"/>
+        </w:rPr>
+        <w:t>Area</w:t>
+      </w:r>
+      <w:proofErr w:type="spellEnd"/>
+      <w:r>
+        <w:rPr>
+          <w:rFonts w:ascii="Arial" w:hAnsi="Arial" w:cs="Arial"/>
+        </w:rPr>
+        <w:t xml:space="preserve"> de confirmación </w:t>
+      </w:r>
+      <w:r>
+        <w:rPr>
+          <w:rFonts w:ascii="Arial" w:hAnsi="Arial" w:cs="Arial"/>
+        </w:rPr>
+        <w:br/>
+      </w:r>
+      <w:r>
+        <w:rPr>
+          <w:rFonts w:ascii="Arial" w:hAnsi="Arial" w:cs="Arial"/>
+        </w:rPr>
+        <w:br/>
+      </w:r>
+      <w:proofErr w:type="spellStart"/>
+      <w:r>
+        <w:rPr>
+          <w:rFonts w:ascii="Arial" w:hAnsi="Arial" w:cs="Arial"/>
+        </w:rPr>
+        <w:t>git</w:t>
+      </w:r>
+      <w:proofErr w:type="spellEnd"/>
+      <w:r>
+        <w:rPr>
+          <w:rFonts w:ascii="Arial" w:hAnsi="Arial" w:cs="Arial"/>
+        </w:rPr>
+        <w:t xml:space="preserve"> </w:t>
+      </w:r>
+      <w:proofErr w:type="spellStart"/>
+      <w:r>
+        <w:rPr>
+          <w:rFonts w:ascii="Arial" w:hAnsi="Arial" w:cs="Arial"/>
+        </w:rPr>
+        <w:t>commit</w:t>
+      </w:r>
+      <w:proofErr w:type="spellEnd"/>
+      <w:r>
+        <w:rPr>
+          <w:rFonts w:ascii="Arial" w:hAnsi="Arial" w:cs="Arial"/>
+        </w:rPr>
+        <w:t xml:space="preserve"> -m “creación de archivo</w:t>
       </w:r>
       <w:r>
         <w:rPr>
           <w:rFonts w:ascii="Arial" w:hAnsi="Arial" w:cs="Arial"/>
         </w:rPr>
         <w:t>.txt</w:t>
+      </w:r>
+      <w:r>
+        <w:rPr>
+          <w:rFonts w:ascii="Arial" w:hAnsi="Arial" w:cs="Arial"/>
+        </w:rPr>
+        <w:br/>
+      </w:r>
+      <w:r>
+        <w:rPr>
+          <w:rFonts w:ascii="Arial" w:hAnsi="Arial" w:cs="Arial"/>
+        </w:rPr>
+        <w:br/>
+        <w:t>CLASE 5</w:t>
+      </w:r>
+      <w:r>
+        <w:rPr>
+          <w:rFonts w:ascii="Arial" w:hAnsi="Arial" w:cs="Arial"/>
+        </w:rPr>
+        <w:br/>
+      </w:r>
+      <w:proofErr w:type="spellStart"/>
+      <w:r>
+        <w:rPr>
+          <w:rFonts w:ascii="Arial" w:hAnsi="Arial" w:cs="Arial"/>
+        </w:rPr>
+        <w:t>Github</w:t>
+      </w:r>
+      <w:proofErr w:type="spellEnd"/>
+      <w:r>
+        <w:rPr>
+          <w:rFonts w:ascii="Arial" w:hAnsi="Arial" w:cs="Arial"/>
+        </w:rPr>
+        <w:t xml:space="preserve">: Es un lugar en la nube donde podemos </w:t>
+      </w:r>
+      <w:proofErr w:type="spellStart"/>
+      <w:r>
+        <w:rPr>
+          <w:rFonts w:ascii="Arial" w:hAnsi="Arial" w:cs="Arial"/>
+        </w:rPr>
+        <w:t>agg</w:t>
+      </w:r>
+      <w:proofErr w:type="spellEnd"/>
+      <w:r>
+        <w:rPr>
+          <w:rFonts w:ascii="Arial" w:hAnsi="Arial" w:cs="Arial"/>
+        </w:rPr>
+        <w:t xml:space="preserve"> los archivos de trabajo, solo con el usuario y es gratis</w:t>
+      </w:r>
+      <w:r>
+        <w:rPr>
+          <w:rFonts w:ascii="Arial" w:hAnsi="Arial" w:cs="Arial"/>
+        </w:rPr>
+        <w:br/>
+        <w:t>podemos crear un repositorio, que es donde podemos meter los archivos del proyecto</w:t>
+      </w:r>
+      <w:r>
+        <w:rPr>
+          <w:rFonts w:ascii="Arial" w:hAnsi="Arial" w:cs="Arial"/>
+        </w:rPr>
+        <w:br/>
+      </w:r>
+      <w:r>
+        <w:rPr>
+          <w:rFonts w:ascii="Arial" w:hAnsi="Arial" w:cs="Arial"/>
+        </w:rPr>
+        <w:lastRenderedPageBreak/>
+        <w:br/>
+        <w:t>1 repositorio= 1 proyecto</w:t>
+      </w:r>
+      <w:r>
+        <w:rPr>
+          <w:rFonts w:ascii="Arial" w:hAnsi="Arial" w:cs="Arial"/>
+        </w:rPr>
+        <w:br/>
+      </w:r>
+      <w:r>
+        <w:rPr>
+          <w:rFonts w:ascii="Arial" w:hAnsi="Arial" w:cs="Arial"/>
+        </w:rPr>
+        <w:t>repositorios remotos</w:t>
+      </w:r>
+      <w:r>
+        <w:rPr>
+          <w:rFonts w:ascii="Arial" w:hAnsi="Arial" w:cs="Arial"/>
+        </w:rPr>
+        <w:t>: están en la nube</w:t>
+      </w:r>
+      <w:r>
+        <w:rPr>
+          <w:rFonts w:ascii="Arial" w:hAnsi="Arial" w:cs="Arial"/>
+        </w:rPr>
+        <w:br/>
+        <w:t>repositorios locales: están en el pc</w:t>
+      </w:r>
+      <w:r>
+        <w:rPr>
+          <w:rFonts w:ascii="Arial" w:hAnsi="Arial" w:cs="Arial"/>
+        </w:rPr>
+        <w:br/>
+        <w:t xml:space="preserve">debe haber una conexión entre ellos </w:t>
       </w:r>
     </w:p>
     <w:sectPr>

</xml_diff>